<commit_message>
Student Submission feature is working as well - fixed resubmission issue + live stream working
</commit_message>
<xml_diff>
--- a/uploads/Content Strategy Evaluation.docx
+++ b/uploads/Content Strategy Evaluation.docx
@@ -456,37 +456,13 @@
         <w:jc w:val="both"/>
       </w:pPr>
       <w:r>
-        <w:t>As mentioned in our suggested content strategy for themes</w:t>
-      </w:r>
-      <w:r>
-        <w:t xml:space="preserve"> and topics</w:t>
-      </w:r>
-      <w:r>
-        <w:t xml:space="preserve">, monitoring social media conversations certainly could prove to be beneficial </w:t>
-      </w:r>
-      <w:r>
-        <w:t>for</w:t>
-      </w:r>
-      <w:r>
-        <w:t xml:space="preserve"> Tesla</w:t>
-      </w:r>
-      <w:r>
-        <w:t xml:space="preserve"> in terms of increasing consumer engagement</w:t>
-      </w:r>
-      <w:r>
-        <w:t xml:space="preserve">. However, it carries risks as well. Constant mining of current trends and consumer points of interest could expose Tesla to irrelevant and misleading statements, causing them to adopt </w:t>
+        <w:t xml:space="preserve">As mentioned in our suggested content strategy for themes and topics, monitoring social media conversations certainly could prove to be beneficial for Tesla in terms of increasing consumer engagement. However, it carries risks as well. Constant mining of current trends and consumer points of interest could expose Tesla to irrelevant and misleading statements, causing them to adopt </w:t>
       </w:r>
       <w:r>
         <w:t>false</w:t>
       </w:r>
       <w:r>
-        <w:t xml:space="preserve"> perceptions of their targeted consumer market</w:t>
-      </w:r>
-      <w:r>
-        <w:t xml:space="preserve">. </w:t>
-      </w:r>
-      <w:r>
-        <w:t>Such a situation could attract negative views from consumers.</w:t>
+        <w:t xml:space="preserve"> perceptions of their targeted consumer market. Such a situation could attract negative views from consumers.</w:t>
       </w:r>
     </w:p>
     <w:p>

</xml_diff>